<commit_message>
corrección de estilo tema 2
</commit_message>
<xml_diff>
--- a/fuentes/contenidos/grado11/guion02/GuiaDidactica MA_G11_02_CO.docx
+++ b/fuentes/contenidos/grado11/guion02/GuiaDidactica MA_G11_02_CO.docx
@@ -43,15 +43,37 @@
           <w:rFonts w:ascii="Times" w:hAnsi="Times"/>
           <w:b/>
         </w:rPr>
-        <w:t>es Básicos de competencia:</w:t>
-      </w:r>
-    </w:p>
-    <w:p>
-      <w:pPr>
+        <w:t xml:space="preserve">es </w:t>
+      </w:r>
+      <w:commentRangeStart w:id="0"/>
+      <w:r>
         <w:rPr>
           <w:rFonts w:ascii="Times" w:hAnsi="Times"/>
           <w:b/>
         </w:rPr>
+        <w:t>B</w:t>
+      </w:r>
+      <w:commentRangeEnd w:id="0"/>
+      <w:r>
+        <w:rPr>
+          <w:rStyle w:val="Refdecomentario"/>
+        </w:rPr>
+        <w:commentReference w:id="0"/>
+      </w:r>
+      <w:r>
+        <w:rPr>
+          <w:rFonts w:ascii="Times" w:hAnsi="Times"/>
+          <w:b/>
+        </w:rPr>
+        <w:t>ásicos de competencia:</w:t>
+      </w:r>
+    </w:p>
+    <w:p>
+      <w:pPr>
+        <w:rPr>
+          <w:rFonts w:ascii="Times" w:hAnsi="Times"/>
+          <w:b/>
+        </w:rPr>
       </w:pPr>
     </w:p>
     <w:p>
@@ -65,7 +87,27 @@
         <w:rPr>
           <w:rFonts w:ascii="Times" w:hAnsi="Times"/>
         </w:rPr>
-        <w:t>En esta unidad de estudio se trabajan los estándares de grados decimo y undécimo:</w:t>
+        <w:t>En esta unidad de estudio se trabajan los estándares de grados d</w:t>
+      </w:r>
+      <w:commentRangeStart w:id="1"/>
+      <w:r>
+        <w:rPr>
+          <w:rFonts w:ascii="Times" w:hAnsi="Times"/>
+        </w:rPr>
+        <w:t>e</w:t>
+      </w:r>
+      <w:commentRangeEnd w:id="1"/>
+      <w:r>
+        <w:rPr>
+          <w:rStyle w:val="Refdecomentario"/>
+        </w:rPr>
+        <w:commentReference w:id="1"/>
+      </w:r>
+      <w:r>
+        <w:rPr>
+          <w:rFonts w:ascii="Times" w:hAnsi="Times"/>
+        </w:rPr>
+        <w:t>cimo y undécimo:</w:t>
       </w:r>
     </w:p>
     <w:p>
@@ -115,7 +157,27 @@
         <w:rPr>
           <w:rFonts w:ascii="Times" w:hAnsi="Times"/>
         </w:rPr>
-        <w:t>Reconozco y describo curvas y o lugares geométricos.</w:t>
+        <w:t xml:space="preserve">Reconozco y describo curvas y </w:t>
+      </w:r>
+      <w:commentRangeStart w:id="2"/>
+      <w:r>
+        <w:rPr>
+          <w:rFonts w:ascii="Times" w:hAnsi="Times"/>
+        </w:rPr>
+        <w:t>o</w:t>
+      </w:r>
+      <w:commentRangeEnd w:id="2"/>
+      <w:r>
+        <w:rPr>
+          <w:rStyle w:val="Refdecomentario"/>
+        </w:rPr>
+        <w:commentReference w:id="2"/>
+      </w:r>
+      <w:r>
+        <w:rPr>
+          <w:rFonts w:ascii="Times" w:hAnsi="Times"/>
+        </w:rPr>
+        <w:t xml:space="preserve"> lugares geométricos.</w:t>
       </w:r>
     </w:p>
     <w:p>
@@ -190,11 +252,19 @@
           <w:rFonts w:ascii="Times" w:hAnsi="Times"/>
         </w:rPr>
       </w:pPr>
+      <w:commentRangeStart w:id="3"/>
       <w:r>
         <w:rPr>
           <w:rFonts w:ascii="Times" w:hAnsi="Times"/>
         </w:rPr>
         <w:t>Analizo las relaciones y propiedades entre las expresiones algebraicas y las gráficas de funciones polinómicas y racionales y de sus derivadas.</w:t>
+      </w:r>
+      <w:commentRangeEnd w:id="3"/>
+      <w:r>
+        <w:rPr>
+          <w:rStyle w:val="Refdecomentario"/>
+        </w:rPr>
+        <w:commentReference w:id="3"/>
       </w:r>
     </w:p>
     <w:p>
@@ -425,13 +495,47 @@
         <w:rPr>
           <w:rFonts w:ascii="Times" w:hAnsi="Times"/>
         </w:rPr>
-        <w:t xml:space="preserve"> que relaciones son funciones</w:t>
-      </w:r>
-      <w:r>
-        <w:rPr>
-          <w:rFonts w:ascii="Times" w:hAnsi="Times"/>
-        </w:rPr>
-        <w:t>, así como sus dominios, rangos, imágenes y.</w:t>
+        <w:t xml:space="preserve"> </w:t>
+      </w:r>
+      <w:commentRangeStart w:id="4"/>
+      <w:r>
+        <w:rPr>
+          <w:rFonts w:ascii="Times" w:hAnsi="Times"/>
+        </w:rPr>
+        <w:t>que</w:t>
+      </w:r>
+      <w:commentRangeEnd w:id="4"/>
+      <w:r>
+        <w:rPr>
+          <w:rStyle w:val="Refdecomentario"/>
+        </w:rPr>
+        <w:commentReference w:id="4"/>
+      </w:r>
+      <w:r>
+        <w:rPr>
+          <w:rFonts w:ascii="Times" w:hAnsi="Times"/>
+        </w:rPr>
+        <w:t xml:space="preserve"> relaciones son funciones</w:t>
+      </w:r>
+      <w:r>
+        <w:rPr>
+          <w:rFonts w:ascii="Times" w:hAnsi="Times"/>
+        </w:rPr>
+        <w:t xml:space="preserve">, así como sus dominios, rangos, imágenes </w:t>
+      </w:r>
+      <w:commentRangeStart w:id="5"/>
+      <w:r>
+        <w:rPr>
+          <w:rFonts w:ascii="Times" w:hAnsi="Times"/>
+        </w:rPr>
+        <w:t>y.</w:t>
+      </w:r>
+      <w:commentRangeEnd w:id="5"/>
+      <w:r>
+        <w:rPr>
+          <w:rStyle w:val="Refdecomentario"/>
+        </w:rPr>
+        <w:commentReference w:id="5"/>
       </w:r>
     </w:p>
     <w:p>
@@ -494,6 +598,7 @@
         </w:rPr>
         <w:t xml:space="preserve">las </w:t>
       </w:r>
+      <w:commentRangeStart w:id="6"/>
       <w:r>
         <w:rPr>
           <w:rFonts w:ascii="Times" w:hAnsi="Times"/>
@@ -504,7 +609,54 @@
         <w:rPr>
           <w:rFonts w:ascii="Times" w:hAnsi="Times"/>
         </w:rPr>
-        <w:t>de forma analítica como grafica.</w:t>
+        <w:t>de</w:t>
+      </w:r>
+      <w:commentRangeEnd w:id="6"/>
+      <w:r>
+        <w:rPr>
+          <w:rStyle w:val="Refdecomentario"/>
+        </w:rPr>
+        <w:commentReference w:id="6"/>
+      </w:r>
+      <w:r>
+        <w:rPr>
+          <w:rFonts w:ascii="Times" w:hAnsi="Times"/>
+        </w:rPr>
+        <w:t xml:space="preserve"> forma analítica como </w:t>
+      </w:r>
+      <w:proofErr w:type="spellStart"/>
+      <w:r>
+        <w:rPr>
+          <w:rFonts w:ascii="Times" w:hAnsi="Times"/>
+        </w:rPr>
+        <w:t>gr</w:t>
+      </w:r>
+      <w:commentRangeStart w:id="7"/>
+      <w:r>
+        <w:rPr>
+          <w:rFonts w:ascii="Times" w:hAnsi="Times"/>
+        </w:rPr>
+        <w:t>a</w:t>
+      </w:r>
+      <w:commentRangeEnd w:id="7"/>
+      <w:r>
+        <w:rPr>
+          <w:rStyle w:val="Refdecomentario"/>
+        </w:rPr>
+        <w:commentReference w:id="7"/>
+      </w:r>
+      <w:r>
+        <w:rPr>
+          <w:rFonts w:ascii="Times" w:hAnsi="Times"/>
+        </w:rPr>
+        <w:t>fica</w:t>
+      </w:r>
+      <w:proofErr w:type="spellEnd"/>
+      <w:r>
+        <w:rPr>
+          <w:rFonts w:ascii="Times" w:hAnsi="Times"/>
+        </w:rPr>
+        <w:t>.</w:t>
       </w:r>
     </w:p>
     <w:p>
@@ -523,7 +675,48 @@
         <w:rPr>
           <w:rFonts w:ascii="Times" w:hAnsi="Times"/>
         </w:rPr>
-        <w:t xml:space="preserve">Realiza conjeturas sobre la forma de la grafica de una función a partir de la variación establecida </w:t>
+        <w:t xml:space="preserve">Realiza conjeturas sobre la forma de la </w:t>
+      </w:r>
+      <w:proofErr w:type="spellStart"/>
+      <w:r>
+        <w:rPr>
+          <w:rFonts w:ascii="Times" w:hAnsi="Times"/>
+        </w:rPr>
+        <w:t>gr</w:t>
+      </w:r>
+      <w:commentRangeStart w:id="8"/>
+      <w:r>
+        <w:rPr>
+          <w:rFonts w:ascii="Times" w:hAnsi="Times"/>
+        </w:rPr>
+        <w:t>a</w:t>
+      </w:r>
+      <w:commentRangeEnd w:id="8"/>
+      <w:r>
+        <w:rPr>
+          <w:rStyle w:val="Refdecomentario"/>
+        </w:rPr>
+        <w:commentReference w:id="8"/>
+      </w:r>
+      <w:r>
+        <w:rPr>
+          <w:rFonts w:ascii="Times" w:hAnsi="Times"/>
+        </w:rPr>
+        <w:t>fica</w:t>
+      </w:r>
+      <w:proofErr w:type="spellEnd"/>
+      <w:r>
+        <w:rPr>
+          <w:rFonts w:ascii="Times" w:hAnsi="Times"/>
+        </w:rPr>
+        <w:t xml:space="preserve"> de una función a partir de la </w:t>
+      </w:r>
+      <w:commentRangeStart w:id="9"/>
+      <w:r>
+        <w:rPr>
+          <w:rFonts w:ascii="Times" w:hAnsi="Times"/>
+        </w:rPr>
+        <w:t xml:space="preserve">variación establecida </w:t>
       </w:r>
       <w:r>
         <w:rPr>
@@ -536,6 +729,13 @@
           <w:rFonts w:ascii="Times" w:hAnsi="Times"/>
         </w:rPr>
         <w:t xml:space="preserve">entre dos variables y viceversa. </w:t>
+      </w:r>
+      <w:commentRangeEnd w:id="9"/>
+      <w:r>
+        <w:rPr>
+          <w:rStyle w:val="Refdecomentario"/>
+        </w:rPr>
+        <w:commentReference w:id="9"/>
       </w:r>
     </w:p>
     <w:p>
@@ -554,7 +754,27 @@
         <w:rPr>
           <w:rFonts w:ascii="Times" w:hAnsi="Times"/>
         </w:rPr>
-        <w:t>Reconoce las propiedades y grá</w:t>
+        <w:t xml:space="preserve">Reconoce las propiedades </w:t>
+      </w:r>
+      <w:commentRangeStart w:id="10"/>
+      <w:r>
+        <w:rPr>
+          <w:rFonts w:ascii="Times" w:hAnsi="Times"/>
+        </w:rPr>
+        <w:t>y</w:t>
+      </w:r>
+      <w:commentRangeEnd w:id="10"/>
+      <w:r>
+        <w:rPr>
+          <w:rStyle w:val="Refdecomentario"/>
+        </w:rPr>
+        <w:commentReference w:id="10"/>
+      </w:r>
+      <w:r>
+        <w:rPr>
+          <w:rFonts w:ascii="Times" w:hAnsi="Times"/>
+        </w:rPr>
+        <w:t xml:space="preserve"> grá</w:t>
       </w:r>
       <w:r>
         <w:rPr>
@@ -610,7 +830,27 @@
         <w:rPr>
           <w:rFonts w:ascii="Times" w:hAnsi="Times"/>
         </w:rPr>
-        <w:t>Identifica los diferentes casos de transformación de funciones y los usa tanto para modelar situaciones como construir graficas de ciertas funciones.</w:t>
+        <w:t xml:space="preserve">Identifica los diferentes casos de transformación de funciones y los usa tanto para modelar situaciones como </w:t>
+      </w:r>
+      <w:commentRangeStart w:id="11"/>
+      <w:r>
+        <w:rPr>
+          <w:rFonts w:ascii="Times" w:hAnsi="Times"/>
+        </w:rPr>
+        <w:t>construir graficas</w:t>
+      </w:r>
+      <w:commentRangeEnd w:id="11"/>
+      <w:r>
+        <w:rPr>
+          <w:rStyle w:val="Refdecomentario"/>
+        </w:rPr>
+        <w:commentReference w:id="11"/>
+      </w:r>
+      <w:r>
+        <w:rPr>
+          <w:rFonts w:ascii="Times" w:hAnsi="Times"/>
+        </w:rPr>
+        <w:t xml:space="preserve"> de ciertas funciones.</w:t>
       </w:r>
     </w:p>
     <w:p>
@@ -708,7 +948,28 @@
         <w:rPr>
           <w:rFonts w:ascii="Times" w:hAnsi="Times"/>
         </w:rPr>
-        <w:t xml:space="preserve">se formalizara el concepto de relación </w:t>
+        <w:t>se formaliza</w:t>
+      </w:r>
+      <w:commentRangeStart w:id="12"/>
+      <w:r>
+        <w:rPr>
+          <w:rFonts w:ascii="Times" w:hAnsi="Times"/>
+          <w:strike/>
+        </w:rPr>
+        <w:t>ra</w:t>
+      </w:r>
+      <w:commentRangeEnd w:id="12"/>
+      <w:r>
+        <w:rPr>
+          <w:rStyle w:val="Refdecomentario"/>
+        </w:rPr>
+        <w:commentReference w:id="12"/>
+      </w:r>
+      <w:r>
+        <w:rPr>
+          <w:rFonts w:ascii="Times" w:hAnsi="Times"/>
+        </w:rPr>
+        <w:t xml:space="preserve"> el concepto de relación </w:t>
       </w:r>
       <w:r>
         <w:rPr>
@@ -716,6 +977,7 @@
         </w:rPr>
         <w:t>como subconjunto de un producto cartesiano</w:t>
       </w:r>
+      <w:commentRangeStart w:id="13"/>
       <w:r>
         <w:rPr>
           <w:rFonts w:ascii="Times" w:hAnsi="Times"/>
@@ -726,7 +988,40 @@
         <w:rPr>
           <w:rFonts w:ascii="Times" w:hAnsi="Times"/>
         </w:rPr>
-        <w:t>en esta etapa es importante que el estudiante reconozca que el plano cartesiano es la representación de todas las parejas ordenadas con entradas en el conjunto de los números reales y que la gr</w:t>
+        <w:t>en</w:t>
+      </w:r>
+      <w:commentRangeEnd w:id="13"/>
+      <w:r>
+        <w:rPr>
+          <w:rStyle w:val="Refdecomentario"/>
+        </w:rPr>
+        <w:commentReference w:id="13"/>
+      </w:r>
+      <w:r>
+        <w:rPr>
+          <w:rFonts w:ascii="Times" w:hAnsi="Times"/>
+        </w:rPr>
+        <w:t xml:space="preserve"> esta etapa es importante que el estudiante reconozca que el plano cartesiano es la representación de todas las parejas ordenadas con </w:t>
+      </w:r>
+      <w:commentRangeStart w:id="14"/>
+      <w:r>
+        <w:rPr>
+          <w:rFonts w:ascii="Times" w:hAnsi="Times"/>
+        </w:rPr>
+        <w:t>entradas</w:t>
+      </w:r>
+      <w:commentRangeEnd w:id="14"/>
+      <w:r>
+        <w:rPr>
+          <w:rStyle w:val="Refdecomentario"/>
+        </w:rPr>
+        <w:commentReference w:id="14"/>
+      </w:r>
+      <w:r>
+        <w:rPr>
+          <w:rFonts w:ascii="Times" w:hAnsi="Times"/>
+        </w:rPr>
+        <w:t xml:space="preserve"> en el conjunto de los números reales y que la gr</w:t>
       </w:r>
       <w:r>
         <w:rPr>
@@ -738,13 +1033,53 @@
         <w:rPr>
           <w:rFonts w:ascii="Times" w:hAnsi="Times"/>
         </w:rPr>
-        <w:t xml:space="preserve">fica de una relación entre números reales corresponde a resaltar las parejas ordenadas que pertenecen a la relación. </w:t>
-      </w:r>
-      <w:r>
-        <w:rPr>
-          <w:rFonts w:ascii="Times" w:hAnsi="Times"/>
-        </w:rPr>
-        <w:t>No se debe olvidar  precisar los elementos de la relación, conjunto de salida, conjunto de llegada, dominio y rango.</w:t>
+        <w:t xml:space="preserve">fica de una relación entre números reales </w:t>
+      </w:r>
+      <w:commentRangeStart w:id="15"/>
+      <w:r>
+        <w:rPr>
+          <w:rFonts w:ascii="Times" w:hAnsi="Times"/>
+        </w:rPr>
+        <w:t>corresponde a resaltar</w:t>
+      </w:r>
+      <w:commentRangeEnd w:id="15"/>
+      <w:r>
+        <w:rPr>
+          <w:rStyle w:val="Refdecomentario"/>
+        </w:rPr>
+        <w:commentReference w:id="15"/>
+      </w:r>
+      <w:r>
+        <w:rPr>
+          <w:rFonts w:ascii="Times" w:hAnsi="Times"/>
+        </w:rPr>
+        <w:t xml:space="preserve"> las parejas ordenadas que pertenecen a la relación. </w:t>
+      </w:r>
+      <w:r>
+        <w:rPr>
+          <w:rFonts w:ascii="Times" w:hAnsi="Times"/>
+        </w:rPr>
+        <w:t>No se debe olvidar  precisar los elementos de la relación</w:t>
+      </w:r>
+      <w:commentRangeStart w:id="16"/>
+      <w:r>
+        <w:rPr>
+          <w:rFonts w:ascii="Times" w:hAnsi="Times"/>
+        </w:rPr>
+        <w:t>,</w:t>
+      </w:r>
+      <w:commentRangeEnd w:id="16"/>
+      <w:r>
+        <w:rPr>
+          <w:rStyle w:val="Refdecomentario"/>
+        </w:rPr>
+        <w:commentReference w:id="16"/>
+      </w:r>
+      <w:r>
+        <w:rPr>
+          <w:rFonts w:ascii="Times" w:hAnsi="Times"/>
+        </w:rPr>
+        <w:t xml:space="preserve"> conjunto de salida, conjunto de llegada, dominio y rango.</w:t>
       </w:r>
     </w:p>
     <w:p>
@@ -766,7 +1101,27 @@
         <w:rPr>
           <w:rFonts w:ascii="Times" w:hAnsi="Times"/>
         </w:rPr>
-        <w:t>Como el tema de funciones ha sido trabajado en grado</w:t>
+        <w:t xml:space="preserve">Como el tema </w:t>
+      </w:r>
+      <w:commentRangeStart w:id="17"/>
+      <w:r>
+        <w:rPr>
+          <w:rFonts w:ascii="Times" w:hAnsi="Times"/>
+        </w:rPr>
+        <w:t>de</w:t>
+      </w:r>
+      <w:commentRangeEnd w:id="17"/>
+      <w:r>
+        <w:rPr>
+          <w:rStyle w:val="Refdecomentario"/>
+        </w:rPr>
+        <w:commentReference w:id="17"/>
+      </w:r>
+      <w:r>
+        <w:rPr>
+          <w:rFonts w:ascii="Times" w:hAnsi="Times"/>
+        </w:rPr>
+        <w:t xml:space="preserve"> funciones ha sido trabajado en grado</w:t>
       </w:r>
       <w:r>
         <w:rPr>
@@ -814,7 +1169,27 @@
         <w:rPr>
           <w:rFonts w:ascii="Times" w:hAnsi="Times"/>
         </w:rPr>
-        <w:t xml:space="preserve">s sobre lo que </w:t>
+        <w:t xml:space="preserve">s </w:t>
+      </w:r>
+      <w:commentRangeStart w:id="18"/>
+      <w:r>
+        <w:rPr>
+          <w:rFonts w:ascii="Times" w:hAnsi="Times"/>
+        </w:rPr>
+        <w:t>sobre lo que</w:t>
+      </w:r>
+      <w:commentRangeEnd w:id="18"/>
+      <w:r>
+        <w:rPr>
+          <w:rStyle w:val="Refdecomentario"/>
+        </w:rPr>
+        <w:commentReference w:id="18"/>
+      </w:r>
+      <w:r>
+        <w:rPr>
+          <w:rFonts w:ascii="Times" w:hAnsi="Times"/>
+        </w:rPr>
+        <w:t xml:space="preserve"> </w:t>
       </w:r>
       <w:r>
         <w:rPr>
@@ -826,13 +1201,75 @@
         <w:rPr>
           <w:rFonts w:ascii="Times" w:hAnsi="Times"/>
         </w:rPr>
-        <w:t>den por función y cuál considera</w:t>
-      </w:r>
-      <w:r>
-        <w:rPr>
-          <w:rFonts w:ascii="Times" w:hAnsi="Times"/>
-        </w:rPr>
-        <w:t>n que es la diferencia en general con las relaciones, esto con el fin de observar si reconocen  los dos elementos imprescindibles en la noción de función, a saber, la “</w:t>
+        <w:t xml:space="preserve">den por función y cuál </w:t>
+      </w:r>
+      <w:r>
+        <w:rPr>
+          <w:rFonts w:ascii="Times" w:hAnsi="Times"/>
+          <w:strike/>
+        </w:rPr>
+        <w:t>considera</w:t>
+      </w:r>
+      <w:r>
+        <w:rPr>
+          <w:rFonts w:ascii="Times" w:hAnsi="Times"/>
+          <w:strike/>
+        </w:rPr>
+        <w:t>n que</w:t>
+      </w:r>
+      <w:r>
+        <w:rPr>
+          <w:rFonts w:ascii="Times" w:hAnsi="Times"/>
+        </w:rPr>
+        <w:t xml:space="preserve"> es la diferencia </w:t>
+      </w:r>
+      <w:commentRangeStart w:id="19"/>
+      <w:r>
+        <w:rPr>
+          <w:rFonts w:ascii="Times" w:hAnsi="Times"/>
+          <w:strike/>
+        </w:rPr>
+        <w:t>en general</w:t>
+      </w:r>
+      <w:commentRangeEnd w:id="19"/>
+      <w:r>
+        <w:rPr>
+          <w:rStyle w:val="Refdecomentario"/>
+        </w:rPr>
+        <w:commentReference w:id="19"/>
+      </w:r>
+      <w:r>
+        <w:rPr>
+          <w:rFonts w:ascii="Times" w:hAnsi="Times"/>
+        </w:rPr>
+        <w:t xml:space="preserve"> con las relaciones</w:t>
+      </w:r>
+      <w:commentRangeStart w:id="20"/>
+      <w:r>
+        <w:rPr>
+          <w:rFonts w:ascii="Times" w:hAnsi="Times"/>
+        </w:rPr>
+        <w:t>, esto con el fin de observar si</w:t>
+      </w:r>
+      <w:commentRangeEnd w:id="20"/>
+      <w:r>
+        <w:rPr>
+          <w:rStyle w:val="Refdecomentario"/>
+        </w:rPr>
+        <w:commentReference w:id="20"/>
+      </w:r>
+      <w:r>
+        <w:rPr>
+          <w:rFonts w:ascii="Times" w:hAnsi="Times"/>
+        </w:rPr>
+        <w:t xml:space="preserve"> reconocen  los dos elementos imprescindibles en la noción de función, a saber, la </w:t>
+      </w:r>
+      <w:commentRangeStart w:id="21"/>
+      <w:r>
+        <w:rPr>
+          <w:rFonts w:ascii="Times" w:hAnsi="Times"/>
+        </w:rPr>
+        <w:t>“</w:t>
       </w:r>
       <w:r>
         <w:rPr>
@@ -845,7 +1282,13 @@
         <w:rPr>
           <w:rFonts w:ascii="Times" w:hAnsi="Times"/>
         </w:rPr>
-        <w:t>” y la  “</w:t>
+        <w:t xml:space="preserve">” y la </w:t>
+      </w:r>
+      <w:r>
+        <w:rPr>
+          <w:rFonts w:ascii="Times" w:hAnsi="Times"/>
+        </w:rPr>
+        <w:t>“</w:t>
       </w:r>
       <w:r>
         <w:rPr>
@@ -858,7 +1301,33 @@
         <w:rPr>
           <w:rFonts w:ascii="Times" w:hAnsi="Times"/>
         </w:rPr>
-        <w:t xml:space="preserve">” , es decir, que </w:t>
+        <w:t>”</w:t>
+      </w:r>
+      <w:r>
+        <w:rPr>
+          <w:rFonts w:ascii="Times" w:hAnsi="Times"/>
+        </w:rPr>
+        <w:t>,</w:t>
+      </w:r>
+      <w:commentRangeEnd w:id="21"/>
+      <w:r>
+        <w:rPr>
+          <w:rStyle w:val="Refdecomentario"/>
+        </w:rPr>
+        <w:commentReference w:id="21"/>
+      </w:r>
+      <w:r>
+        <w:rPr>
+          <w:rFonts w:ascii="Times" w:hAnsi="Times"/>
+        </w:rPr>
+        <w:t xml:space="preserve"> es decir</w:t>
+      </w:r>
+      <w:commentRangeStart w:id="22"/>
+      <w:r>
+        <w:rPr>
+          <w:rFonts w:ascii="Times" w:hAnsi="Times"/>
+        </w:rPr>
+        <w:t xml:space="preserve">, que </w:t>
       </w:r>
       <w:r>
         <w:rPr>
@@ -900,7 +1369,20 @@
         <w:rPr>
           <w:rFonts w:ascii="Times" w:hAnsi="Times"/>
         </w:rPr>
-        <w:t>ento del conjunto de llegada se garantiza la existencia y la unicidad de la imagen y como se identifica esta condición en especial con las relaciones de números reales.</w:t>
+        <w:t>ento del conjunto de llegada se garantiza la existencia y la unicidad de la imagen y como se identifica esta condición en especial con las relaciones de números reales</w:t>
+      </w:r>
+      <w:commentRangeEnd w:id="22"/>
+      <w:r>
+        <w:rPr>
+          <w:rStyle w:val="Refdecomentario"/>
+        </w:rPr>
+        <w:commentReference w:id="22"/>
+      </w:r>
+      <w:r>
+        <w:rPr>
+          <w:rFonts w:ascii="Times" w:hAnsi="Times"/>
+        </w:rPr>
+        <w:t>.</w:t>
       </w:r>
     </w:p>
     <w:p>
@@ -918,11 +1400,45 @@
           <w:rFonts w:ascii="Times" w:hAnsi="Times"/>
         </w:rPr>
       </w:pPr>
-      <w:r>
-        <w:rPr>
-          <w:rFonts w:ascii="Times" w:hAnsi="Times"/>
-        </w:rPr>
-        <w:t xml:space="preserve">Seguido de estudiar el concepto de función se trabajan las propiedades de las mismas, empezando por la </w:t>
+      <w:commentRangeStart w:id="23"/>
+      <w:r>
+        <w:rPr>
+          <w:rFonts w:ascii="Times" w:hAnsi="Times"/>
+        </w:rPr>
+        <w:t>Seguido</w:t>
+      </w:r>
+      <w:commentRangeEnd w:id="23"/>
+      <w:r>
+        <w:rPr>
+          <w:rStyle w:val="Refdecomentario"/>
+        </w:rPr>
+        <w:commentReference w:id="23"/>
+      </w:r>
+      <w:r>
+        <w:rPr>
+          <w:rFonts w:ascii="Times" w:hAnsi="Times"/>
+        </w:rPr>
+        <w:t xml:space="preserve"> de estudiar el concepto de </w:t>
+      </w:r>
+      <w:commentRangeStart w:id="24"/>
+      <w:r>
+        <w:rPr>
+          <w:rFonts w:ascii="Times" w:hAnsi="Times"/>
+        </w:rPr>
+        <w:t xml:space="preserve">función se trabajan las propiedades de las mismas, </w:t>
+      </w:r>
+      <w:commentRangeEnd w:id="24"/>
+      <w:r>
+        <w:rPr>
+          <w:rStyle w:val="Refdecomentario"/>
+        </w:rPr>
+        <w:commentReference w:id="24"/>
+      </w:r>
+      <w:r>
+        <w:rPr>
+          <w:rFonts w:ascii="Times" w:hAnsi="Times"/>
+        </w:rPr>
+        <w:t xml:space="preserve">empezando por la </w:t>
       </w:r>
       <w:proofErr w:type="spellStart"/>
       <w:r>
@@ -931,12 +1447,26 @@
         </w:rPr>
         <w:t>inyectividad</w:t>
       </w:r>
+      <w:commentRangeStart w:id="25"/>
       <w:proofErr w:type="spellEnd"/>
       <w:r>
         <w:rPr>
           <w:rFonts w:ascii="Times" w:hAnsi="Times"/>
         </w:rPr>
-        <w:t xml:space="preserve">, </w:t>
+        <w:t>,</w:t>
+      </w:r>
+      <w:commentRangeEnd w:id="25"/>
+      <w:r>
+        <w:rPr>
+          <w:rStyle w:val="Refdecomentario"/>
+        </w:rPr>
+        <w:commentReference w:id="25"/>
+      </w:r>
+      <w:r>
+        <w:rPr>
+          <w:rFonts w:ascii="Times" w:hAnsi="Times"/>
+        </w:rPr>
+        <w:t xml:space="preserve"> </w:t>
       </w:r>
       <w:proofErr w:type="spellStart"/>
       <w:r>
@@ -952,6 +1482,7 @@
         </w:rPr>
         <w:t xml:space="preserve"> y </w:t>
       </w:r>
+      <w:commentRangeStart w:id="26"/>
       <w:proofErr w:type="spellStart"/>
       <w:r>
         <w:rPr>
@@ -964,7 +1495,20 @@
         <w:rPr>
           <w:rFonts w:ascii="Times" w:hAnsi="Times"/>
         </w:rPr>
-        <w:t xml:space="preserve"> de funciones, puede usar el interactivo sobre este tema, para resaltar la importancia de estudiar estas propiedades y como se relacionan con la función inversa. Al momento de abordar las otras propiedades de las funciones de números reales, no olvide explicar que estas cobran sentido gracias a la estructura algebraica </w:t>
+        <w:t xml:space="preserve"> de funciones, puede usar el interactivo sobre este tema, para resaltar la importancia de estudiar estas propiedades y como se relacionan</w:t>
+      </w:r>
+      <w:commentRangeEnd w:id="26"/>
+      <w:r>
+        <w:rPr>
+          <w:rStyle w:val="Refdecomentario"/>
+        </w:rPr>
+        <w:commentReference w:id="26"/>
+      </w:r>
+      <w:r>
+        <w:rPr>
+          <w:rFonts w:ascii="Times" w:hAnsi="Times"/>
+        </w:rPr>
+        <w:t xml:space="preserve"> con la función inversa. Al momento de abordar las otras propiedades de las funciones de números reales, no olvide explicar que estas cobran sentido gracias a la estructura algebraica </w:t>
       </w:r>
       <w:proofErr w:type="gramStart"/>
       <w:r>
@@ -973,20 +1517,38 @@
         </w:rPr>
         <w:t xml:space="preserve">de los </w:t>
       </w:r>
-      <w:bookmarkStart w:id="0" w:name="_GoBack"/>
-      <w:bookmarkEnd w:id="0"/>
-      <w:r>
-        <w:rPr>
-          <w:rFonts w:ascii="Times" w:hAnsi="Times"/>
-        </w:rPr>
-        <w:t>número reales</w:t>
+      <w:commentRangeStart w:id="27"/>
+      <w:r>
+        <w:rPr>
+          <w:rFonts w:ascii="Times" w:hAnsi="Times"/>
+        </w:rPr>
+        <w:t>número</w:t>
+      </w:r>
+      <w:commentRangeEnd w:id="27"/>
+      <w:r>
+        <w:rPr>
+          <w:rStyle w:val="Refdecomentario"/>
+        </w:rPr>
+        <w:commentReference w:id="27"/>
+      </w:r>
+      <w:r>
+        <w:rPr>
+          <w:rFonts w:ascii="Times" w:hAnsi="Times"/>
+        </w:rPr>
+        <w:t xml:space="preserve"> reales</w:t>
       </w:r>
       <w:proofErr w:type="gramEnd"/>
       <w:r>
         <w:rPr>
           <w:rFonts w:ascii="Times" w:hAnsi="Times"/>
         </w:rPr>
-        <w:t xml:space="preserve"> y  la forma en que pueden identificarse estas propiedades a partir de la gr</w:t>
+        <w:t xml:space="preserve"> y </w:t>
+      </w:r>
+      <w:r>
+        <w:rPr>
+          <w:rFonts w:ascii="Times" w:hAnsi="Times"/>
+        </w:rPr>
+        <w:t>la forma en que pueden identificarse estas propiedades a partir de la gr</w:t>
       </w:r>
       <w:r>
         <w:rPr>
@@ -998,7 +1560,27 @@
         <w:rPr>
           <w:rFonts w:ascii="Times" w:hAnsi="Times"/>
         </w:rPr>
-        <w:t>fica de una función y de sus expresiones analíticas.  El interactivo sobre concavidad es bastante relevante para la interpretación grafica de la variación.</w:t>
+        <w:t>fica de una función y de sus expresiones analíticas.  El interactivo sobre concavidad es bastante relevante para la interpretación gr</w:t>
+      </w:r>
+      <w:commentRangeStart w:id="28"/>
+      <w:r>
+        <w:rPr>
+          <w:rFonts w:ascii="Times" w:hAnsi="Times"/>
+        </w:rPr>
+        <w:t>a</w:t>
+      </w:r>
+      <w:commentRangeEnd w:id="28"/>
+      <w:r>
+        <w:rPr>
+          <w:rStyle w:val="Refdecomentario"/>
+        </w:rPr>
+        <w:commentReference w:id="28"/>
+      </w:r>
+      <w:r>
+        <w:rPr>
+          <w:rFonts w:ascii="Times" w:hAnsi="Times"/>
+        </w:rPr>
+        <w:t>fica de la variación.</w:t>
       </w:r>
     </w:p>
     <w:p>
@@ -1020,13 +1602,87 @@
         <w:rPr>
           <w:rFonts w:ascii="Times" w:hAnsi="Times"/>
         </w:rPr>
-        <w:t xml:space="preserve">En el cuaderno de estudio se presenta un catalogo básico de las funciones usuales de números reales, como lo son las funciones potencia, polinómicas, racionales, radicales, exponenciales, logarítmicas, trigonométricas </w:t>
-      </w:r>
-      <w:r>
-        <w:rPr>
-          <w:rFonts w:ascii="Times" w:hAnsi="Times"/>
-        </w:rPr>
-        <w:t>y sus inversas, a trozos, entre otras, a manera de recuento resaltando sus principales características y forma de sus graficas; esto debido a que estas han sido trabajadas en grados anteriores, pero si así lo considera puede profundizar mostrando a sus estudiantes situaciones que pueden ser modeladas con cada una de las clases de funciones que se presentan.</w:t>
+        <w:t xml:space="preserve">En el cuaderno de estudio se presenta un </w:t>
+      </w:r>
+      <w:proofErr w:type="spellStart"/>
+      <w:r>
+        <w:rPr>
+          <w:rFonts w:ascii="Times" w:hAnsi="Times"/>
+        </w:rPr>
+        <w:t>cat</w:t>
+      </w:r>
+      <w:commentRangeStart w:id="29"/>
+      <w:r>
+        <w:rPr>
+          <w:rFonts w:ascii="Times" w:hAnsi="Times"/>
+        </w:rPr>
+        <w:t>a</w:t>
+      </w:r>
+      <w:commentRangeEnd w:id="29"/>
+      <w:r>
+        <w:rPr>
+          <w:rStyle w:val="Refdecomentario"/>
+        </w:rPr>
+        <w:commentReference w:id="29"/>
+      </w:r>
+      <w:r>
+        <w:rPr>
+          <w:rFonts w:ascii="Times" w:hAnsi="Times"/>
+        </w:rPr>
+        <w:t>logo</w:t>
+      </w:r>
+      <w:proofErr w:type="spellEnd"/>
+      <w:r>
+        <w:rPr>
+          <w:rFonts w:ascii="Times" w:hAnsi="Times"/>
+        </w:rPr>
+        <w:t xml:space="preserve"> básico de las funciones usuales de números reales, como lo son las funciones potencia, polinómicas, racionales, radicales, exponenciales, logarítmicas, trigonométricas </w:t>
+      </w:r>
+      <w:r>
+        <w:rPr>
+          <w:rFonts w:ascii="Times" w:hAnsi="Times"/>
+        </w:rPr>
+        <w:t>y sus inversas, a trozos, entre otras</w:t>
+      </w:r>
+      <w:commentRangeStart w:id="30"/>
+      <w:r>
+        <w:rPr>
+          <w:rFonts w:ascii="Times" w:hAnsi="Times"/>
+        </w:rPr>
+        <w:t>, a manera de recuento resaltando</w:t>
+      </w:r>
+      <w:commentRangeEnd w:id="30"/>
+      <w:r>
+        <w:rPr>
+          <w:rStyle w:val="Refdecomentario"/>
+        </w:rPr>
+        <w:commentReference w:id="30"/>
+      </w:r>
+      <w:r>
+        <w:rPr>
+          <w:rFonts w:ascii="Times" w:hAnsi="Times"/>
+        </w:rPr>
+        <w:t xml:space="preserve"> sus principales características y </w:t>
+      </w:r>
+      <w:commentRangeStart w:id="31"/>
+      <w:r>
+        <w:rPr>
+          <w:rFonts w:ascii="Times" w:hAnsi="Times"/>
+        </w:rPr>
+        <w:t xml:space="preserve">forma de sus graficas; esto debido a que estas han sido trabajadas en grados anteriores, pero si así lo considera </w:t>
+      </w:r>
+      <w:commentRangeEnd w:id="31"/>
+      <w:r>
+        <w:rPr>
+          <w:rStyle w:val="Refdecomentario"/>
+        </w:rPr>
+        <w:commentReference w:id="31"/>
+      </w:r>
+      <w:r>
+        <w:rPr>
+          <w:rFonts w:ascii="Times" w:hAnsi="Times"/>
+        </w:rPr>
+        <w:t>puede profundizar mostrando a sus estudiantes situaciones que pueden ser modeladas con cada una de las clases de funciones que se presentan.</w:t>
       </w:r>
     </w:p>
     <w:p>
@@ -1054,13 +1710,53 @@
         <w:rPr>
           <w:rFonts w:ascii="Times" w:hAnsi="Times"/>
         </w:rPr>
-        <w:t xml:space="preserve">operaciones de funciones en especial la composición  para construir nuevas funciones a partir de las funciones usuales de números reales, haciendo énfasis en la importancia de determinar correctamente los dominios. </w:t>
-      </w:r>
-      <w:r>
-        <w:rPr>
-          <w:rFonts w:ascii="Times" w:hAnsi="Times"/>
-        </w:rPr>
-        <w:t xml:space="preserve">El fin de esto, es brindar a los estudiantes la oportunidad de </w:t>
+        <w:t xml:space="preserve">operaciones de </w:t>
+      </w:r>
+      <w:commentRangeStart w:id="32"/>
+      <w:r>
+        <w:rPr>
+          <w:rFonts w:ascii="Times" w:hAnsi="Times"/>
+        </w:rPr>
+        <w:t>funciones en especial la composición</w:t>
+      </w:r>
+      <w:commentRangeEnd w:id="32"/>
+      <w:r>
+        <w:rPr>
+          <w:rStyle w:val="Refdecomentario"/>
+        </w:rPr>
+        <w:commentReference w:id="32"/>
+      </w:r>
+      <w:r>
+        <w:rPr>
+          <w:rFonts w:ascii="Times" w:hAnsi="Times"/>
+        </w:rPr>
+        <w:t xml:space="preserve">  para construir nuevas funciones a partir de las funciones usuales de números reales</w:t>
+      </w:r>
+      <w:commentRangeStart w:id="33"/>
+      <w:r>
+        <w:rPr>
+          <w:rFonts w:ascii="Times" w:hAnsi="Times"/>
+        </w:rPr>
+        <w:t xml:space="preserve">, haciendo énfasis en la importancia de determinar correctamente los dominios. </w:t>
+      </w:r>
+      <w:r>
+        <w:rPr>
+          <w:rFonts w:ascii="Times" w:hAnsi="Times"/>
+        </w:rPr>
+        <w:t xml:space="preserve">El fin de esto, es brindar a los </w:t>
+      </w:r>
+      <w:commentRangeEnd w:id="33"/>
+      <w:r>
+        <w:rPr>
+          <w:rStyle w:val="Refdecomentario"/>
+        </w:rPr>
+        <w:commentReference w:id="33"/>
+      </w:r>
+      <w:r>
+        <w:rPr>
+          <w:rFonts w:ascii="Times" w:hAnsi="Times"/>
+        </w:rPr>
+        <w:t xml:space="preserve">estudiantes la oportunidad de </w:t>
       </w:r>
       <w:r>
         <w:rPr>
@@ -1068,6 +1764,7 @@
         </w:rPr>
         <w:t>ejercitar los procedimientos analíticos</w:t>
       </w:r>
+      <w:commentRangeStart w:id="34"/>
       <w:r>
         <w:rPr>
           <w:rFonts w:ascii="Times" w:hAnsi="Times"/>
@@ -1084,7 +1781,32 @@
         <w:rPr>
           <w:rFonts w:ascii="Times" w:hAnsi="Times"/>
         </w:rPr>
-        <w:t>(casos especiales de la composición);  que se convierte en una herramienta indispensable en la modelación de situaciones cotidianas a partir del conocimiento de las funciones usuales de números reales.</w:t>
+        <w:t>(casos especiales de la composic</w:t>
+      </w:r>
+      <w:r>
+        <w:rPr>
+          <w:rFonts w:ascii="Times" w:hAnsi="Times"/>
+        </w:rPr>
+        <w:t xml:space="preserve">ión); </w:t>
+      </w:r>
+      <w:r>
+        <w:rPr>
+          <w:rFonts w:ascii="Times" w:hAnsi="Times"/>
+        </w:rPr>
+        <w:t>que se convierte en</w:t>
+      </w:r>
+      <w:commentRangeEnd w:id="34"/>
+      <w:r>
+        <w:rPr>
+          <w:rStyle w:val="Refdecomentario"/>
+        </w:rPr>
+        <w:commentReference w:id="34"/>
+      </w:r>
+      <w:r>
+        <w:rPr>
+          <w:rFonts w:ascii="Times" w:hAnsi="Times"/>
+        </w:rPr>
+        <w:t xml:space="preserve"> una herramienta indispensable en la modelación de situaciones cotidianas a partir del conocimiento de las funciones usuales de números reales.</w:t>
       </w:r>
     </w:p>
     <w:p>
@@ -1112,7 +1834,27 @@
         <w:rPr>
           <w:rFonts w:ascii="Times" w:hAnsi="Times"/>
         </w:rPr>
-        <w:t xml:space="preserve">generar discusiones previas a los recursos </w:t>
+        <w:t xml:space="preserve">generar discusiones previas a los </w:t>
+      </w:r>
+      <w:commentRangeStart w:id="35"/>
+      <w:r>
+        <w:rPr>
+          <w:rFonts w:ascii="Times" w:hAnsi="Times"/>
+        </w:rPr>
+        <w:t>recursos</w:t>
+      </w:r>
+      <w:commentRangeEnd w:id="35"/>
+      <w:r>
+        <w:rPr>
+          <w:rStyle w:val="Refdecomentario"/>
+        </w:rPr>
+        <w:commentReference w:id="35"/>
+      </w:r>
+      <w:r>
+        <w:rPr>
+          <w:rFonts w:ascii="Times" w:hAnsi="Times"/>
+        </w:rPr>
+        <w:t xml:space="preserve"> </w:t>
       </w:r>
       <w:r>
         <w:rPr>
@@ -1124,7 +1866,14 @@
         <w:rPr>
           <w:rFonts w:ascii="Times" w:hAnsi="Times"/>
         </w:rPr>
-        <w:t xml:space="preserve">fomentar la construcción del conocimiento matemático, en la cual el </w:t>
+        <w:t>fomentar la construcción del conocimiento matemático</w:t>
+      </w:r>
+      <w:commentRangeStart w:id="36"/>
+      <w:r>
+        <w:rPr>
+          <w:rFonts w:ascii="Times" w:hAnsi="Times"/>
+        </w:rPr>
+        <w:t xml:space="preserve">, en la cual el </w:t>
       </w:r>
       <w:r>
         <w:rPr>
@@ -1138,6 +1887,13 @@
         </w:rPr>
         <w:t xml:space="preserve">reinterpretar y validar sus conocimientos  a través de la información presentada en estos interactivos. </w:t>
       </w:r>
+      <w:commentRangeEnd w:id="36"/>
+      <w:r>
+        <w:rPr>
+          <w:rStyle w:val="Refdecomentario"/>
+        </w:rPr>
+        <w:commentReference w:id="36"/>
+      </w:r>
     </w:p>
     <w:p>
       <w:pPr>
@@ -1172,7 +1928,81 @@
         <w:rPr>
           <w:rFonts w:ascii="Times" w:hAnsi="Times"/>
         </w:rPr>
-        <w:t>Para finalizar, la propuesta didáctica presentada en este texto permite la flexibilización al docente para que desarrolle su clase de la forma que considere más pertinente, teniendo en cuenta la diversidad de cada estudiante en el aula. Debido a esto al final del tema se presenta un mapa conceptual el cual es una herramienta que le permite a cada estudiante interpretar la información presentada en el cuaderno de estudios, este mapa conceptual el docente lo puede utilizar como un resumen que le permita a los estudiantes repasar los conocimientos adquiridos o como evaluación, solicitándole a los estudiantes que expliquen el mapa conceptual con sus palabras, donde se resáltate  algunos conceptos que se consideren necesarios reforzar.</w:t>
+        <w:t xml:space="preserve">Para finalizar, la propuesta didáctica presentada en este texto permite </w:t>
+      </w:r>
+      <w:commentRangeStart w:id="37"/>
+      <w:r>
+        <w:rPr>
+          <w:rFonts w:ascii="Times" w:hAnsi="Times"/>
+        </w:rPr>
+        <w:t>la flexibilización al docente para que</w:t>
+      </w:r>
+      <w:commentRangeEnd w:id="37"/>
+      <w:r>
+        <w:rPr>
+          <w:rStyle w:val="Refdecomentario"/>
+        </w:rPr>
+        <w:commentReference w:id="37"/>
+      </w:r>
+      <w:r>
+        <w:rPr>
+          <w:rFonts w:ascii="Times" w:hAnsi="Times"/>
+        </w:rPr>
+        <w:t xml:space="preserve"> desarrolle su clase de la forma que considere más </w:t>
+      </w:r>
+      <w:commentRangeStart w:id="39"/>
+      <w:r>
+        <w:rPr>
+          <w:rFonts w:ascii="Times" w:hAnsi="Times"/>
+        </w:rPr>
+        <w:t>pertinente</w:t>
+      </w:r>
+      <w:commentRangeEnd w:id="39"/>
+      <w:r>
+        <w:rPr>
+          <w:rStyle w:val="Refdecomentario"/>
+        </w:rPr>
+        <w:commentReference w:id="39"/>
+      </w:r>
+      <w:r>
+        <w:rPr>
+          <w:rFonts w:ascii="Times" w:hAnsi="Times"/>
+        </w:rPr>
+        <w:t xml:space="preserve">, teniendo en cuenta la diversidad de </w:t>
+      </w:r>
+      <w:commentRangeStart w:id="40"/>
+      <w:r>
+        <w:rPr>
+          <w:rFonts w:ascii="Times" w:hAnsi="Times"/>
+        </w:rPr>
+        <w:t>cada estudiante</w:t>
+      </w:r>
+      <w:commentRangeEnd w:id="40"/>
+      <w:r>
+        <w:rPr>
+          <w:rStyle w:val="Refdecomentario"/>
+        </w:rPr>
+        <w:commentReference w:id="40"/>
+      </w:r>
+      <w:r>
+        <w:rPr>
+          <w:rFonts w:ascii="Times" w:hAnsi="Times"/>
+        </w:rPr>
+        <w:t xml:space="preserve"> en el aula. </w:t>
+      </w:r>
+      <w:commentRangeStart w:id="41"/>
+      <w:r>
+        <w:rPr>
+          <w:rFonts w:ascii="Times" w:hAnsi="Times"/>
+        </w:rPr>
+        <w:t>Debido a esto al final del tema se presenta un mapa conceptual el cual es una herramienta que le permite a cada estudiante interpretar la información presentada en el cuaderno de estudios, este mapa conceptual el docente lo puede utilizar como un resumen que le permita a los estudiantes repasar los conocimientos adquiridos o como evaluación, solicitándole a los estudiantes que expliquen el mapa conceptual con sus palabras, donde se resáltate  algunos conceptos que se consideren necesarios reforzar.</w:t>
+      </w:r>
+      <w:commentRangeEnd w:id="41"/>
+      <w:r>
+        <w:rPr>
+          <w:rStyle w:val="Refdecomentario"/>
+        </w:rPr>
+        <w:commentReference w:id="41"/>
       </w:r>
     </w:p>
     <w:p>
@@ -1214,6 +2044,821 @@
     </w:sectPr>
   </w:body>
 </w:document>
+</file>
+
+<file path=word/comments.xml><?xml version="1.0" encoding="utf-8"?>
+<w:comments xmlns:wpc="http://schemas.microsoft.com/office/word/2010/wordprocessingCanvas" xmlns:mc="http://schemas.openxmlformats.org/markup-compatibility/2006" xmlns:o="urn:schemas-microsoft-com:office:office" xmlns:r="http://schemas.openxmlformats.org/officeDocument/2006/relationships" xmlns:m="http://schemas.openxmlformats.org/officeDocument/2006/math" xmlns:v="urn:schemas-microsoft-com:vml" xmlns:wp14="http://schemas.microsoft.com/office/word/2010/wordprocessingDrawing" xmlns:wp="http://schemas.openxmlformats.org/drawingml/2006/wordprocessingDrawing" xmlns:w10="urn:schemas-microsoft-com:office:word" xmlns:w="http://schemas.openxmlformats.org/wordprocessingml/2006/main" xmlns:w14="http://schemas.microsoft.com/office/word/2010/wordml" xmlns:w15="http://schemas.microsoft.com/office/word/2012/wordml" xmlns:wpg="http://schemas.microsoft.com/office/word/2010/wordprocessingGroup" xmlns:wpi="http://schemas.microsoft.com/office/word/2010/wordprocessingInk" xmlns:wne="http://schemas.microsoft.com/office/word/2006/wordml" xmlns:wps="http://schemas.microsoft.com/office/word/2010/wordprocessingShape" mc:Ignorable="w14 w15 wp14">
+  <w:comment w:id="0" w:author="PETER UJFALUSSY" w:date="2015-04-23T15:24:00Z" w:initials="PU">
+    <w:p>
+      <w:pPr>
+        <w:pStyle w:val="Textocomentario"/>
+        <w:rPr>
+          <w:b/>
+        </w:rPr>
+      </w:pPr>
+      <w:r>
+        <w:rPr>
+          <w:rStyle w:val="Refdecomentario"/>
+        </w:rPr>
+        <w:annotationRef/>
+      </w:r>
+      <w:r>
+        <w:rPr>
+          <w:b/>
+        </w:rPr>
+        <w:t>b</w:t>
+      </w:r>
+    </w:p>
+  </w:comment>
+  <w:comment w:id="1" w:author="PETER UJFALUSSY" w:date="2015-04-23T15:25:00Z" w:initials="PU">
+    <w:p>
+      <w:pPr>
+        <w:pStyle w:val="Textocomentario"/>
+      </w:pPr>
+      <w:r>
+        <w:rPr>
+          <w:rStyle w:val="Refdecomentario"/>
+        </w:rPr>
+        <w:annotationRef/>
+      </w:r>
+      <w:r>
+        <w:t>é</w:t>
+      </w:r>
+    </w:p>
+  </w:comment>
+  <w:comment w:id="2" w:author="PETER UJFALUSSY" w:date="2015-04-26T07:05:00Z" w:initials="PU">
+    <w:p>
+      <w:pPr>
+        <w:pStyle w:val="Textocomentario"/>
+      </w:pPr>
+      <w:r>
+        <w:rPr>
+          <w:rStyle w:val="Refdecomentario"/>
+        </w:rPr>
+        <w:annotationRef/>
+      </w:r>
+    </w:p>
+  </w:comment>
+  <w:comment w:id="3" w:author="PETER UJFALUSSY" w:date="2015-04-26T07:09:00Z" w:initials="PU">
+    <w:p>
+      <w:pPr>
+        <w:pStyle w:val="Textocomentario"/>
+      </w:pPr>
+      <w:r>
+        <w:rPr>
+          <w:rStyle w:val="Refdecomentario"/>
+        </w:rPr>
+        <w:annotationRef/>
+      </w:r>
+      <w:r>
+        <w:t>Conozco las propiedades de las funciones polinómicas y racionales y analizo las relaciones entre las expresiones algebraicas y las gráficas</w:t>
+      </w:r>
+      <w:r>
+        <w:t xml:space="preserve"> </w:t>
+      </w:r>
+      <w:r>
+        <w:t>de estas funciones y de sus derivadas.</w:t>
+      </w:r>
+    </w:p>
+  </w:comment>
+  <w:comment w:id="4" w:author="PETER UJFALUSSY" w:date="2015-04-23T15:27:00Z" w:initials="PU">
+    <w:p>
+      <w:pPr>
+        <w:pStyle w:val="Textocomentario"/>
+      </w:pPr>
+      <w:r>
+        <w:rPr>
+          <w:rStyle w:val="Refdecomentario"/>
+        </w:rPr>
+        <w:annotationRef/>
+      </w:r>
+      <w:r>
+        <w:t>qué</w:t>
+      </w:r>
+    </w:p>
+  </w:comment>
+  <w:comment w:id="5" w:author="PETER UJFALUSSY" w:date="2015-04-23T15:28:00Z" w:initials="PU">
+    <w:p>
+      <w:pPr>
+        <w:pStyle w:val="Textocomentario"/>
+      </w:pPr>
+      <w:r>
+        <w:rPr>
+          <w:rStyle w:val="Refdecomentario"/>
+        </w:rPr>
+        <w:annotationRef/>
+      </w:r>
+      <w:r>
+        <w:t xml:space="preserve">y </w:t>
+      </w:r>
+      <w:proofErr w:type="spellStart"/>
+      <w:r>
+        <w:t>preimágenes</w:t>
+      </w:r>
+      <w:proofErr w:type="spellEnd"/>
+      <w:r>
+        <w:t>.</w:t>
+      </w:r>
+    </w:p>
+  </w:comment>
+  <w:comment w:id="6" w:author="PETER UJFALUSSY" w:date="2015-04-23T15:31:00Z" w:initials="PU">
+    <w:p>
+      <w:pPr>
+        <w:pStyle w:val="Textocomentario"/>
+      </w:pPr>
+      <w:r>
+        <w:rPr>
+          <w:rStyle w:val="Refdecomentario"/>
+        </w:rPr>
+        <w:annotationRef/>
+      </w:r>
+      <w:r>
+        <w:t>cumplen, tanto en</w:t>
+      </w:r>
+    </w:p>
+  </w:comment>
+  <w:comment w:id="7" w:author="PETER UJFALUSSY" w:date="2015-04-23T15:29:00Z" w:initials="PU">
+    <w:p>
+      <w:pPr>
+        <w:pStyle w:val="Textocomentario"/>
+      </w:pPr>
+      <w:r>
+        <w:rPr>
+          <w:rStyle w:val="Refdecomentario"/>
+        </w:rPr>
+        <w:annotationRef/>
+      </w:r>
+      <w:r>
+        <w:t>á</w:t>
+      </w:r>
+    </w:p>
+  </w:comment>
+  <w:comment w:id="8" w:author="PETER UJFALUSSY" w:date="2015-04-23T15:29:00Z" w:initials="PU">
+    <w:p>
+      <w:pPr>
+        <w:pStyle w:val="Textocomentario"/>
+      </w:pPr>
+      <w:r>
+        <w:rPr>
+          <w:rStyle w:val="Refdecomentario"/>
+        </w:rPr>
+        <w:annotationRef/>
+      </w:r>
+      <w:r>
+        <w:t>á</w:t>
+      </w:r>
+    </w:p>
+  </w:comment>
+  <w:comment w:id="9" w:author="PETER UJFALUSSY" w:date="2015-04-23T15:33:00Z" w:initials="PU">
+    <w:p>
+      <w:pPr>
+        <w:pStyle w:val="Textocomentario"/>
+      </w:pPr>
+      <w:r>
+        <w:rPr>
+          <w:rStyle w:val="Refdecomentario"/>
+        </w:rPr>
+        <w:annotationRef/>
+      </w:r>
+      <w:r>
+        <w:rPr>
+          <w:shd w:val="clear" w:color="auto" w:fill="F79646" w:themeFill="accent6"/>
+        </w:rPr>
+        <w:t>CONFUSO, FAVOR REDACTAR MEJOR</w:t>
+      </w:r>
+    </w:p>
+  </w:comment>
+  <w:comment w:id="10" w:author="PETER UJFALUSSY" w:date="2015-04-23T15:34:00Z" w:initials="PU">
+    <w:p>
+      <w:pPr>
+        <w:pStyle w:val="Textocomentario"/>
+      </w:pPr>
+      <w:r>
+        <w:rPr>
+          <w:rStyle w:val="Refdecomentario"/>
+        </w:rPr>
+        <w:annotationRef/>
+      </w:r>
+      <w:r>
+        <w:t>y las</w:t>
+      </w:r>
+    </w:p>
+  </w:comment>
+  <w:comment w:id="11" w:author="PETER UJFALUSSY" w:date="2015-04-23T15:35:00Z" w:initials="PU">
+    <w:p>
+      <w:pPr>
+        <w:pStyle w:val="Textocomentario"/>
+      </w:pPr>
+      <w:r>
+        <w:rPr>
+          <w:rStyle w:val="Refdecomentario"/>
+        </w:rPr>
+        <w:annotationRef/>
+      </w:r>
+      <w:r>
+        <w:t>construir las gráficas</w:t>
+      </w:r>
+    </w:p>
+  </w:comment>
+  <w:comment w:id="12" w:author="PETER UJFALUSSY" w:date="2015-04-23T16:58:00Z" w:initials="PU">
+    <w:p>
+      <w:pPr>
+        <w:pStyle w:val="Textocomentario"/>
+      </w:pPr>
+      <w:r>
+        <w:rPr>
+          <w:rStyle w:val="Refdecomentario"/>
+        </w:rPr>
+        <w:annotationRef/>
+      </w:r>
+    </w:p>
+  </w:comment>
+  <w:comment w:id="13" w:author="PETER UJFALUSSY" w:date="2015-04-23T15:38:00Z" w:initials="PU">
+    <w:p>
+      <w:pPr>
+        <w:pStyle w:val="Textocomentario"/>
+      </w:pPr>
+      <w:r>
+        <w:rPr>
+          <w:rStyle w:val="Refdecomentario"/>
+        </w:rPr>
+        <w:annotationRef/>
+      </w:r>
+      <w:r>
+        <w:t>. En</w:t>
+      </w:r>
+    </w:p>
+  </w:comment>
+  <w:comment w:id="14" w:author="PETER UJFALUSSY" w:date="2015-04-23T15:39:00Z" w:initials="PU">
+    <w:p>
+      <w:pPr>
+        <w:pStyle w:val="Textocomentario"/>
+      </w:pPr>
+      <w:r>
+        <w:rPr>
+          <w:rStyle w:val="Refdecomentario"/>
+        </w:rPr>
+        <w:annotationRef/>
+      </w:r>
+      <w:r>
+        <w:t>componentes</w:t>
+      </w:r>
+    </w:p>
+  </w:comment>
+  <w:comment w:id="15" w:author="PETER UJFALUSSY" w:date="2015-04-23T17:09:00Z" w:initials="PU">
+    <w:p>
+      <w:pPr>
+        <w:pStyle w:val="Textocomentario"/>
+      </w:pPr>
+      <w:r>
+        <w:rPr>
+          <w:rStyle w:val="Refdecomentario"/>
+        </w:rPr>
+        <w:annotationRef/>
+      </w:r>
+      <w:r>
+        <w:t>selecciona y resalta los puntos que corresponden a</w:t>
+      </w:r>
+    </w:p>
+  </w:comment>
+  <w:comment w:id="16" w:author="PETER UJFALUSSY" w:date="2015-04-23T15:40:00Z" w:initials="PU">
+    <w:p>
+      <w:pPr>
+        <w:pStyle w:val="Textocomentario"/>
+      </w:pPr>
+      <w:r>
+        <w:rPr>
+          <w:rStyle w:val="Refdecomentario"/>
+        </w:rPr>
+        <w:annotationRef/>
+      </w:r>
+      <w:r>
+        <w:t>:</w:t>
+      </w:r>
+    </w:p>
+  </w:comment>
+  <w:comment w:id="17" w:author="PETER UJFALUSSY" w:date="2015-04-23T15:41:00Z" w:initials="PU">
+    <w:p>
+      <w:pPr>
+        <w:pStyle w:val="Textocomentario"/>
+      </w:pPr>
+      <w:r>
+        <w:rPr>
+          <w:rStyle w:val="Refdecomentario"/>
+        </w:rPr>
+        <w:annotationRef/>
+      </w:r>
+      <w:r>
+        <w:t>de las</w:t>
+      </w:r>
+    </w:p>
+  </w:comment>
+  <w:comment w:id="18" w:author="PETER UJFALUSSY" w:date="2015-04-23T17:10:00Z" w:initials="PU">
+    <w:p>
+      <w:pPr>
+        <w:pStyle w:val="Textocomentario"/>
+        <w:rPr>
+          <w:lang w:val="es-CO"/>
+        </w:rPr>
+      </w:pPr>
+      <w:r>
+        <w:rPr>
+          <w:rStyle w:val="Refdecomentario"/>
+        </w:rPr>
+        <w:annotationRef/>
+      </w:r>
+      <w:r>
+        <w:t>qué</w:t>
+      </w:r>
+    </w:p>
+  </w:comment>
+  <w:comment w:id="19" w:author="PETER UJFALUSSY" w:date="2015-04-23T17:17:00Z" w:initials="PU">
+    <w:p>
+      <w:pPr>
+        <w:pStyle w:val="Textocomentario"/>
+      </w:pPr>
+      <w:r>
+        <w:rPr>
+          <w:rStyle w:val="Refdecomentario"/>
+        </w:rPr>
+        <w:annotationRef/>
+      </w:r>
+    </w:p>
+  </w:comment>
+  <w:comment w:id="20" w:author="PETER UJFALUSSY" w:date="2015-04-23T17:20:00Z" w:initials="PU">
+    <w:p>
+      <w:pPr>
+        <w:pStyle w:val="Textocomentario"/>
+      </w:pPr>
+      <w:r>
+        <w:rPr>
+          <w:rStyle w:val="Refdecomentario"/>
+        </w:rPr>
+        <w:annotationRef/>
+      </w:r>
+      <w:r>
+        <w:t>. En particular, debe verificar que los estudiantes</w:t>
+      </w:r>
+    </w:p>
+  </w:comment>
+  <w:comment w:id="21" w:author="PETER UJFALUSSY" w:date="2015-04-23T17:38:00Z" w:initials="PU">
+    <w:p>
+      <w:pPr>
+        <w:pStyle w:val="Textocomentario"/>
+      </w:pPr>
+      <w:r>
+        <w:rPr>
+          <w:rStyle w:val="Refdecomentario"/>
+        </w:rPr>
+        <w:annotationRef/>
+      </w:r>
+      <w:r>
+        <w:rPr>
+          <w:b/>
+        </w:rPr>
+        <w:t>existencia</w:t>
+      </w:r>
+      <w:r>
+        <w:t xml:space="preserve"> y la </w:t>
+      </w:r>
+      <w:r>
+        <w:rPr>
+          <w:b/>
+        </w:rPr>
+        <w:t>unicidad</w:t>
+      </w:r>
+      <w:r>
+        <w:t>,</w:t>
+      </w:r>
+    </w:p>
+  </w:comment>
+  <w:comment w:id="22" w:author="PETER UJFALUSSY" w:date="2015-04-23T17:25:00Z" w:initials="PU">
+    <w:p>
+      <w:pPr>
+        <w:pStyle w:val="Textocomentario"/>
+      </w:pPr>
+      <w:r>
+        <w:rPr>
+          <w:rStyle w:val="Refdecomentario"/>
+        </w:rPr>
+        <w:annotationRef/>
+      </w:r>
+      <w:r>
+        <w:t>q</w:t>
+      </w:r>
+      <w:r>
+        <w:t>ue todos los elementos del</w:t>
+      </w:r>
+      <w:r>
+        <w:t xml:space="preserve"> dominio deben estar relacionados con un único elemento del conjunto de llegada, de modo que se garantice no solo la existencia sino la unicidad de</w:t>
+      </w:r>
+      <w:r>
+        <w:t xml:space="preserve"> </w:t>
+      </w:r>
+      <w:r>
+        <w:t>la imagen, especialmente en el caso de las funciones de números reales.</w:t>
+      </w:r>
+    </w:p>
+  </w:comment>
+  <w:comment w:id="23" w:author="PETER UJFALUSSY" w:date="2015-04-23T17:35:00Z" w:initials="PU">
+    <w:p>
+      <w:pPr>
+        <w:pStyle w:val="Textocomentario"/>
+      </w:pPr>
+      <w:r>
+        <w:rPr>
+          <w:rStyle w:val="Refdecomentario"/>
+        </w:rPr>
+        <w:annotationRef/>
+      </w:r>
+      <w:r>
+        <w:t xml:space="preserve">Luego </w:t>
+      </w:r>
+    </w:p>
+  </w:comment>
+  <w:comment w:id="24" w:author="PETER UJFALUSSY" w:date="2015-04-23T17:36:00Z" w:initials="PU">
+    <w:p>
+      <w:pPr>
+        <w:pStyle w:val="Textocomentario"/>
+      </w:pPr>
+      <w:r>
+        <w:rPr>
+          <w:rStyle w:val="Refdecomentario"/>
+        </w:rPr>
+        <w:annotationRef/>
+      </w:r>
+      <w:r>
+        <w:t>función, se trabajan sus propiedades</w:t>
+      </w:r>
+      <w:r>
+        <w:t>,</w:t>
+      </w:r>
+    </w:p>
+  </w:comment>
+  <w:comment w:id="25" w:author="PETER UJFALUSSY" w:date="2015-04-23T17:41:00Z" w:initials="PU">
+    <w:p>
+      <w:pPr>
+        <w:pStyle w:val="Textocomentario"/>
+      </w:pPr>
+      <w:r>
+        <w:rPr>
+          <w:rStyle w:val="Refdecomentario"/>
+        </w:rPr>
+        <w:annotationRef/>
+      </w:r>
+      <w:r>
+        <w:t>, la</w:t>
+      </w:r>
+    </w:p>
+  </w:comment>
+  <w:comment w:id="26" w:author="PETER UJFALUSSY" w:date="2015-04-23T17:49:00Z" w:initials="PU">
+    <w:p>
+      <w:pPr>
+        <w:pStyle w:val="Textocomentario"/>
+      </w:pPr>
+      <w:r>
+        <w:rPr>
+          <w:rStyle w:val="Refdecomentario"/>
+        </w:rPr>
+        <w:annotationRef/>
+      </w:r>
+      <w:r>
+        <w:t xml:space="preserve">la </w:t>
+      </w:r>
+      <w:proofErr w:type="spellStart"/>
+      <w:r>
+        <w:t>biyectividad</w:t>
+      </w:r>
+      <w:proofErr w:type="spellEnd"/>
+      <w:r>
+        <w:t>. Puede utiliz</w:t>
+      </w:r>
+      <w:r>
+        <w:t>ar el interactivo sobre este tema para resaltar la importancia de estas propiedades y su relación con la función inversa.</w:t>
+      </w:r>
+    </w:p>
+  </w:comment>
+  <w:comment w:id="27" w:author="PETER UJFALUSSY" w:date="2015-04-23T17:50:00Z" w:initials="PU">
+    <w:p>
+      <w:pPr>
+        <w:pStyle w:val="Textocomentario"/>
+      </w:pPr>
+      <w:r>
+        <w:rPr>
+          <w:rStyle w:val="Refdecomentario"/>
+        </w:rPr>
+        <w:annotationRef/>
+      </w:r>
+      <w:r>
+        <w:t>números</w:t>
+      </w:r>
+    </w:p>
+  </w:comment>
+  <w:comment w:id="28" w:author="PETER UJFALUSSY" w:date="2015-04-23T17:51:00Z" w:initials="PU">
+    <w:p>
+      <w:pPr>
+        <w:pStyle w:val="Textocomentario"/>
+      </w:pPr>
+      <w:r>
+        <w:rPr>
+          <w:rStyle w:val="Refdecomentario"/>
+        </w:rPr>
+        <w:annotationRef/>
+      </w:r>
+      <w:r>
+        <w:t>á</w:t>
+      </w:r>
+    </w:p>
+  </w:comment>
+  <w:comment w:id="29" w:author="PETER UJFALUSSY" w:date="2015-04-23T18:09:00Z" w:initials="PU">
+    <w:p>
+      <w:pPr>
+        <w:pStyle w:val="Textocomentario"/>
+      </w:pPr>
+      <w:r>
+        <w:rPr>
+          <w:rStyle w:val="Refdecomentario"/>
+        </w:rPr>
+        <w:annotationRef/>
+      </w:r>
+      <w:r>
+        <w:t>á</w:t>
+      </w:r>
+    </w:p>
+  </w:comment>
+  <w:comment w:id="30" w:author="PETER UJFALUSSY" w:date="2015-04-23T18:11:00Z" w:initials="PU">
+    <w:p>
+      <w:pPr>
+        <w:pStyle w:val="Textocomentario"/>
+      </w:pPr>
+      <w:r>
+        <w:rPr>
+          <w:rStyle w:val="Refdecomentario"/>
+        </w:rPr>
+        <w:annotationRef/>
+      </w:r>
+      <w:r>
+        <w:t xml:space="preserve">. Se hace un repaso de </w:t>
+      </w:r>
+    </w:p>
+  </w:comment>
+  <w:comment w:id="31" w:author="PETER UJFALUSSY" w:date="2015-04-23T18:18:00Z" w:initials="PU">
+    <w:p>
+      <w:pPr>
+        <w:pStyle w:val="Textocomentario"/>
+      </w:pPr>
+      <w:r>
+        <w:rPr>
+          <w:rStyle w:val="Refdecomentario"/>
+        </w:rPr>
+        <w:annotationRef/>
+      </w:r>
+      <w:r>
+        <w:t>y de la forma de sus gráficas. Si lo considera útil,</w:t>
+      </w:r>
+    </w:p>
+  </w:comment>
+  <w:comment w:id="32" w:author="PETER UJFALUSSY" w:date="2015-04-23T18:23:00Z" w:initials="PU">
+    <w:p>
+      <w:pPr>
+        <w:pStyle w:val="Textocomentario"/>
+      </w:pPr>
+      <w:r>
+        <w:rPr>
+          <w:rStyle w:val="Refdecomentario"/>
+        </w:rPr>
+        <w:annotationRef/>
+      </w:r>
+      <w:r>
+        <w:t>funciones, en especial la composición,</w:t>
+      </w:r>
+    </w:p>
+  </w:comment>
+  <w:comment w:id="33" w:author="PETER UJFALUSSY" w:date="2015-04-23T18:45:00Z" w:initials="PU">
+    <w:p>
+      <w:pPr>
+        <w:pStyle w:val="Textocomentario"/>
+      </w:pPr>
+      <w:r>
+        <w:rPr>
+          <w:rStyle w:val="Refdecomentario"/>
+        </w:rPr>
+        <w:annotationRef/>
+      </w:r>
+      <w:r>
+        <w:rPr>
+          <w:rStyle w:val="Refdecomentario"/>
+        </w:rPr>
+        <w:annotationRef/>
+      </w:r>
+      <w:r>
+        <w:t xml:space="preserve">. Haga énfasis en la importancia de determinar siempre correctamente los dominios y dé a sus </w:t>
+      </w:r>
+    </w:p>
+    <w:p>
+      <w:pPr>
+        <w:pStyle w:val="Textocomentario"/>
+      </w:pPr>
+    </w:p>
+  </w:comment>
+  <w:comment w:id="34" w:author="PETER UJFALUSSY" w:date="2015-04-23T18:43:00Z" w:initials="PU">
+    <w:p>
+      <w:pPr>
+        <w:pStyle w:val="Textocomentario"/>
+      </w:pPr>
+      <w:r>
+        <w:rPr>
+          <w:rStyle w:val="Refdecomentario"/>
+        </w:rPr>
+        <w:annotationRef/>
+      </w:r>
+      <w:r>
+        <w:t xml:space="preserve">. El </w:t>
+      </w:r>
+      <w:proofErr w:type="spellStart"/>
+      <w:r>
+        <w:t>intercativo</w:t>
+      </w:r>
+      <w:proofErr w:type="spellEnd"/>
+      <w:r>
+        <w:t xml:space="preserve"> final en el cuaderno de estudio es sobre transformación de funciones (casos especiales de la composición). Este interactivo es</w:t>
+      </w:r>
+    </w:p>
+  </w:comment>
+  <w:comment w:id="35" w:author="PETER UJFALUSSY" w:date="2015-04-23T18:53:00Z" w:initials="PU">
+    <w:p>
+      <w:pPr>
+        <w:pStyle w:val="Textocomentario"/>
+      </w:pPr>
+      <w:r>
+        <w:rPr>
+          <w:rStyle w:val="Refdecomentario"/>
+        </w:rPr>
+        <w:annotationRef/>
+      </w:r>
+      <w:r>
+        <w:t>recursos,</w:t>
+      </w:r>
+    </w:p>
+  </w:comment>
+  <w:comment w:id="36" w:author="PETER UJFALUSSY" w:date="2015-04-26T07:24:00Z" w:initials="PU">
+    <w:p>
+      <w:pPr>
+        <w:pStyle w:val="Textocomentario"/>
+      </w:pPr>
+      <w:r>
+        <w:rPr>
+          <w:rStyle w:val="Refdecomentario"/>
+        </w:rPr>
+        <w:annotationRef/>
+      </w:r>
+      <w:r>
+        <w:rPr>
+          <w:rStyle w:val="Refdecomentario"/>
+        </w:rPr>
+        <w:annotationRef/>
+      </w:r>
+      <w:r>
+        <w:t>. En estas discusiones, el estudiante se ejercita en proponer y argumentar procedimientos,  interpretaciones y conceptos</w:t>
+      </w:r>
+      <w:r>
+        <w:t>,</w:t>
+      </w:r>
+      <w:r>
+        <w:t xml:space="preserve"> y el recurso se usa para reinterpretar y validar sus conocimientos a través de la información presentada en los interactivos.</w:t>
+      </w:r>
+    </w:p>
+    <w:p>
+      <w:pPr>
+        <w:pStyle w:val="Textocomentario"/>
+      </w:pPr>
+    </w:p>
+  </w:comment>
+  <w:comment w:id="37" w:author="PETER UJFALUSSY" w:date="2015-04-23T18:59:00Z" w:initials="PU">
+    <w:p>
+      <w:pPr>
+        <w:pStyle w:val="Textocomentario"/>
+      </w:pPr>
+      <w:r>
+        <w:rPr>
+          <w:rStyle w:val="Refdecomentario"/>
+        </w:rPr>
+        <w:annotationRef/>
+      </w:r>
+      <w:bookmarkStart w:id="38" w:name="_GoBack"/>
+      <w:bookmarkEnd w:id="38"/>
+      <w:r>
+        <w:t>flexibilidad para que el docente</w:t>
+      </w:r>
+    </w:p>
+  </w:comment>
+  <w:comment w:id="39" w:author="PETER UJFALUSSY" w:date="2015-04-23T19:00:00Z" w:initials="PU">
+    <w:p>
+      <w:pPr>
+        <w:pStyle w:val="Textocomentario"/>
+      </w:pPr>
+      <w:r>
+        <w:rPr>
+          <w:rStyle w:val="Refdecomentario"/>
+        </w:rPr>
+        <w:annotationRef/>
+      </w:r>
+      <w:r>
+        <w:t>conveniente,</w:t>
+      </w:r>
+    </w:p>
+  </w:comment>
+  <w:comment w:id="40" w:author="PETER UJFALUSSY" w:date="2015-04-23T19:01:00Z" w:initials="PU">
+    <w:p>
+      <w:pPr>
+        <w:pStyle w:val="Textocomentario"/>
+      </w:pPr>
+      <w:r>
+        <w:rPr>
+          <w:rStyle w:val="Refdecomentario"/>
+        </w:rPr>
+        <w:annotationRef/>
+      </w:r>
+      <w:r>
+        <w:t>de los estudiantes</w:t>
+      </w:r>
+    </w:p>
+  </w:comment>
+  <w:comment w:id="41" w:author="PETER UJFALUSSY" w:date="2015-04-23T19:02:00Z" w:initials="PU">
+    <w:p>
+      <w:pPr>
+        <w:pStyle w:val="Textocomentario"/>
+      </w:pPr>
+      <w:r>
+        <w:rPr>
+          <w:rStyle w:val="Refdecomentario"/>
+        </w:rPr>
+        <w:annotationRef/>
+      </w:r>
+      <w:r>
+        <w:t>Al final del tema se presenta un mapa conceptual que es una herramienta que permite que el estudiante interprete la información presentada en el cuaderno de estudios. El docente puede utilizar este mapa conceptual para que los estudiantes repasen los conocimientos adquiridos o como evaluación. Se sugiere solicitar a</w:t>
+      </w:r>
+      <w:r>
+        <w:t xml:space="preserve"> los estudiantes que expliq</w:t>
+      </w:r>
+      <w:r>
+        <w:t>uen el mapa conceptual con sus propias palabras</w:t>
+      </w:r>
+      <w:r>
+        <w:t>. Esto permitirá identificar algunos conceptos que podrían necesitar refuerzo.</w:t>
+      </w:r>
+      <w:r>
+        <w:t xml:space="preserve"> </w:t>
+      </w:r>
+    </w:p>
+  </w:comment>
+</w:comments>
+</file>
+
+<file path=word/commentsExtended.xml><?xml version="1.0" encoding="utf-8"?>
+<w15:commentsEx xmlns:wpc="http://schemas.microsoft.com/office/word/2010/wordprocessingCanvas" xmlns:mc="http://schemas.openxmlformats.org/markup-compatibility/2006" xmlns:o="urn:schemas-microsoft-com:office:office" xmlns:r="http://schemas.openxmlformats.org/officeDocument/2006/relationships" xmlns:m="http://schemas.openxmlformats.org/officeDocument/2006/math" xmlns:v="urn:schemas-microsoft-com:vml" xmlns:wp14="http://schemas.microsoft.com/office/word/2010/wordprocessingDrawing" xmlns:wp="http://schemas.openxmlformats.org/drawingml/2006/wordprocessingDrawing" xmlns:w10="urn:schemas-microsoft-com:office:word" xmlns:w="http://schemas.openxmlformats.org/wordprocessingml/2006/main" xmlns:w14="http://schemas.microsoft.com/office/word/2010/wordml" xmlns:w15="http://schemas.microsoft.com/office/word/2012/wordml" xmlns:wpg="http://schemas.microsoft.com/office/word/2010/wordprocessingGroup" xmlns:wpi="http://schemas.microsoft.com/office/word/2010/wordprocessingInk" xmlns:wne="http://schemas.microsoft.com/office/word/2006/wordml" xmlns:wps="http://schemas.microsoft.com/office/word/2010/wordprocessingShape" mc:Ignorable="w14 w15 wp14">
+  <w15:commentEx w15:paraId="7C80D725" w15:done="0"/>
+  <w15:commentEx w15:paraId="01834EE8" w15:done="0"/>
+  <w15:commentEx w15:paraId="77579273" w15:done="0"/>
+  <w15:commentEx w15:paraId="5FFBB8E3" w15:done="0"/>
+  <w15:commentEx w15:paraId="5743BCC3" w15:done="0"/>
+  <w15:commentEx w15:paraId="28971AE2" w15:done="0"/>
+  <w15:commentEx w15:paraId="46275B5A" w15:done="0"/>
+  <w15:commentEx w15:paraId="1E876218" w15:done="0"/>
+  <w15:commentEx w15:paraId="6082C455" w15:done="0"/>
+  <w15:commentEx w15:paraId="48AEC4C7" w15:done="0"/>
+  <w15:commentEx w15:paraId="474DC3EE" w15:done="0"/>
+  <w15:commentEx w15:paraId="6094D2F3" w15:done="0"/>
+  <w15:commentEx w15:paraId="1135C627" w15:done="0"/>
+  <w15:commentEx w15:paraId="54F9EAAF" w15:done="0"/>
+  <w15:commentEx w15:paraId="1F9B8888" w15:done="0"/>
+  <w15:commentEx w15:paraId="1B8C2B69" w15:done="0"/>
+  <w15:commentEx w15:paraId="6C7E00C8" w15:done="0"/>
+  <w15:commentEx w15:paraId="00EFF005" w15:done="0"/>
+  <w15:commentEx w15:paraId="3F41A3C7" w15:done="0"/>
+  <w15:commentEx w15:paraId="6BEFF630" w15:done="0"/>
+  <w15:commentEx w15:paraId="45BABB1C" w15:done="0"/>
+  <w15:commentEx w15:paraId="2373B978" w15:done="0"/>
+  <w15:commentEx w15:paraId="4ADB0FF2" w15:done="0"/>
+  <w15:commentEx w15:paraId="6699515B" w15:done="0"/>
+  <w15:commentEx w15:paraId="7FB01183" w15:done="0"/>
+  <w15:commentEx w15:paraId="16CB3DE7" w15:done="0"/>
+  <w15:commentEx w15:paraId="194BD123" w15:done="0"/>
+  <w15:commentEx w15:paraId="64192BC2" w15:done="0"/>
+  <w15:commentEx w15:paraId="0F046D6B" w15:done="0"/>
+  <w15:commentEx w15:paraId="540F8263" w15:done="0"/>
+  <w15:commentEx w15:paraId="693FEB21" w15:done="0"/>
+  <w15:commentEx w15:paraId="75AF0374" w15:done="0"/>
+  <w15:commentEx w15:paraId="28E0EFE1" w15:done="0"/>
+  <w15:commentEx w15:paraId="3D7E9EDF" w15:done="0"/>
+  <w15:commentEx w15:paraId="41FD8A4E" w15:done="0"/>
+  <w15:commentEx w15:paraId="1A1D581D" w15:done="0"/>
+  <w15:commentEx w15:paraId="29C3DCD3" w15:done="0"/>
+  <w15:commentEx w15:paraId="34A06606" w15:done="0"/>
+  <w15:commentEx w15:paraId="4155DC47" w15:done="0"/>
+  <w15:commentEx w15:paraId="10125B57" w15:done="0"/>
+  <w15:commentEx w15:paraId="531734BD" w15:done="0"/>
+</w15:commentsEx>
 </file>
 
 <file path=word/numbering.xml><?xml version="1.0" encoding="utf-8"?>
@@ -2976,6 +4621,14 @@
     <w:abstractNumId w:val="11"/>
   </w:num>
 </w:numbering>
+</file>
+
+<file path=word/people.xml><?xml version="1.0" encoding="utf-8"?>
+<w15:people xmlns:wpc="http://schemas.microsoft.com/office/word/2010/wordprocessingCanvas" xmlns:mc="http://schemas.openxmlformats.org/markup-compatibility/2006" xmlns:o="urn:schemas-microsoft-com:office:office" xmlns:r="http://schemas.openxmlformats.org/officeDocument/2006/relationships" xmlns:m="http://schemas.openxmlformats.org/officeDocument/2006/math" xmlns:v="urn:schemas-microsoft-com:vml" xmlns:wp14="http://schemas.microsoft.com/office/word/2010/wordprocessingDrawing" xmlns:wp="http://schemas.openxmlformats.org/drawingml/2006/wordprocessingDrawing" xmlns:w10="urn:schemas-microsoft-com:office:word" xmlns:w="http://schemas.openxmlformats.org/wordprocessingml/2006/main" xmlns:w14="http://schemas.microsoft.com/office/word/2010/wordml" xmlns:w15="http://schemas.microsoft.com/office/word/2012/wordml" xmlns:wpg="http://schemas.microsoft.com/office/word/2010/wordprocessingGroup" xmlns:wpi="http://schemas.microsoft.com/office/word/2010/wordprocessingInk" xmlns:wne="http://schemas.microsoft.com/office/word/2006/wordml" xmlns:wps="http://schemas.microsoft.com/office/word/2010/wordprocessingShape" mc:Ignorable="w14 w15 wp14">
+  <w15:person w15:author="PETER UJFALUSSY">
+    <w15:presenceInfo w15:providerId="None" w15:userId="PETER UJFALUSSY"/>
+  </w15:person>
+</w15:people>
 </file>
 
 <file path=word/styles.xml><?xml version="1.0" encoding="utf-8"?>
@@ -3510,7 +5163,6 @@
       <w:spacing w:after="0"/>
     </w:pPr>
     <w:tblPr>
-      <w:tblInd w:w="0" w:type="dxa"/>
       <w:tblBorders>
         <w:top w:val="single" w:sz="4" w:space="0" w:color="auto"/>
         <w:left w:val="single" w:sz="4" w:space="0" w:color="auto"/>
@@ -3519,12 +5171,6 @@
         <w:insideH w:val="single" w:sz="4" w:space="0" w:color="auto"/>
         <w:insideV w:val="single" w:sz="4" w:space="0" w:color="auto"/>
       </w:tblBorders>
-      <w:tblCellMar>
-        <w:top w:w="0" w:type="dxa"/>
-        <w:left w:w="108" w:type="dxa"/>
-        <w:bottom w:w="0" w:type="dxa"/>
-        <w:right w:w="108" w:type="dxa"/>
-      </w:tblCellMar>
     </w:tblPr>
   </w:style>
   <w:style w:type="paragraph" w:styleId="Textodeglobo">
@@ -3569,6 +5215,69 @@
       <w:rFonts w:ascii="Times" w:hAnsi="Times" w:cs="Times New Roman"/>
       <w:sz w:val="20"/>
       <w:szCs w:val="20"/>
+    </w:rPr>
+  </w:style>
+  <w:style w:type="character" w:styleId="Refdecomentario">
+    <w:name w:val="annotation reference"/>
+    <w:basedOn w:val="Fuentedeprrafopredeter"/>
+    <w:uiPriority w:val="99"/>
+    <w:semiHidden/>
+    <w:unhideWhenUsed/>
+    <w:rsid w:val="00FE7A0B"/>
+    <w:rPr>
+      <w:sz w:val="16"/>
+      <w:szCs w:val="16"/>
+    </w:rPr>
+  </w:style>
+  <w:style w:type="paragraph" w:styleId="Textocomentario">
+    <w:name w:val="annotation text"/>
+    <w:basedOn w:val="Normal"/>
+    <w:link w:val="TextocomentarioCar"/>
+    <w:uiPriority w:val="99"/>
+    <w:semiHidden/>
+    <w:unhideWhenUsed/>
+    <w:rsid w:val="00FE7A0B"/>
+    <w:rPr>
+      <w:sz w:val="20"/>
+      <w:szCs w:val="20"/>
+    </w:rPr>
+  </w:style>
+  <w:style w:type="character" w:customStyle="1" w:styleId="TextocomentarioCar">
+    <w:name w:val="Texto comentario Car"/>
+    <w:basedOn w:val="Fuentedeprrafopredeter"/>
+    <w:link w:val="Textocomentario"/>
+    <w:uiPriority w:val="99"/>
+    <w:semiHidden/>
+    <w:rsid w:val="00FE7A0B"/>
+    <w:rPr>
+      <w:lang w:eastAsia="es-ES"/>
+    </w:rPr>
+  </w:style>
+  <w:style w:type="paragraph" w:styleId="Asuntodelcomentario">
+    <w:name w:val="annotation subject"/>
+    <w:basedOn w:val="Textocomentario"/>
+    <w:next w:val="Textocomentario"/>
+    <w:link w:val="AsuntodelcomentarioCar"/>
+    <w:uiPriority w:val="99"/>
+    <w:semiHidden/>
+    <w:unhideWhenUsed/>
+    <w:rsid w:val="00FE7A0B"/>
+    <w:rPr>
+      <w:b/>
+      <w:bCs/>
+    </w:rPr>
+  </w:style>
+  <w:style w:type="character" w:customStyle="1" w:styleId="AsuntodelcomentarioCar">
+    <w:name w:val="Asunto del comentario Car"/>
+    <w:basedOn w:val="TextocomentarioCar"/>
+    <w:link w:val="Asuntodelcomentario"/>
+    <w:uiPriority w:val="99"/>
+    <w:semiHidden/>
+    <w:rsid w:val="00FE7A0B"/>
+    <w:rPr>
+      <w:b/>
+      <w:bCs/>
+      <w:lang w:eastAsia="es-ES"/>
     </w:rPr>
   </w:style>
 </w:styles>

</xml_diff>